<commit_message>
https://github.com/CTatang-tech/python-learning-os.git author CTatang-tech <ctatang.tech@gmail.com>
</commit_message>
<xml_diff>
--- a/sop/SOP_general/Roadmap/SOP_12 week_fully integrated schedule.docx
+++ b/sop/SOP_general/Roadmap/SOP_12 week_fully integrated schedule.docx
@@ -1086,7 +1086,27 @@
           <w:lang w:eastAsia="en-GB"/>
           <w14:ligatures w14:val="none"/>
         </w:rPr>
-        <w:t>Install Python (Anaconda or Miniconda)</w:t>
+        <w:t xml:space="preserve">Install Python (Anaconda or </w:t>
+      </w:r>
+      <w:proofErr w:type="spellStart"/>
+      <w:r>
+        <w:rPr>
+          <w:rFonts w:ascii="Times New Roman" w:eastAsia="Times New Roman" w:hAnsi="Times New Roman" w:cs="Times New Roman"/>
+          <w:kern w:val="0"/>
+          <w:lang w:eastAsia="en-GB"/>
+          <w14:ligatures w14:val="none"/>
+        </w:rPr>
+        <w:t>Miniconda</w:t>
+      </w:r>
+      <w:proofErr w:type="spellEnd"/>
+      <w:r>
+        <w:rPr>
+          <w:rFonts w:ascii="Times New Roman" w:eastAsia="Times New Roman" w:hAnsi="Times New Roman" w:cs="Times New Roman"/>
+          <w:kern w:val="0"/>
+          <w:lang w:eastAsia="en-GB"/>
+          <w14:ligatures w14:val="none"/>
+        </w:rPr>
+        <w:t>)</w:t>
       </w:r>
     </w:p>
     <w:p>
@@ -1151,14 +1171,25 @@
           <w14:ligatures w14:val="none"/>
         </w:rPr>
       </w:pPr>
-      <w:r>
-        <w:rPr>
-          <w:rFonts w:ascii="Times New Roman" w:eastAsia="Times New Roman" w:hAnsi="Times New Roman" w:cs="Times New Roman"/>
-          <w:kern w:val="0"/>
-          <w:lang w:eastAsia="en-GB"/>
-          <w14:ligatures w14:val="none"/>
-        </w:rPr>
-        <w:t>Jupyter Notebook</w:t>
+      <w:proofErr w:type="spellStart"/>
+      <w:r>
+        <w:rPr>
+          <w:rFonts w:ascii="Times New Roman" w:eastAsia="Times New Roman" w:hAnsi="Times New Roman" w:cs="Times New Roman"/>
+          <w:kern w:val="0"/>
+          <w:lang w:eastAsia="en-GB"/>
+          <w14:ligatures w14:val="none"/>
+        </w:rPr>
+        <w:t>Jupyter</w:t>
+      </w:r>
+      <w:proofErr w:type="spellEnd"/>
+      <w:r>
+        <w:rPr>
+          <w:rFonts w:ascii="Times New Roman" w:eastAsia="Times New Roman" w:hAnsi="Times New Roman" w:cs="Times New Roman"/>
+          <w:kern w:val="0"/>
+          <w:lang w:eastAsia="en-GB"/>
+          <w14:ligatures w14:val="none"/>
+        </w:rPr>
+        <w:t xml:space="preserve"> Notebook</w:t>
       </w:r>
     </w:p>
     <w:p>
@@ -3581,7 +3612,27 @@
           <w:lang w:eastAsia="en-GB"/>
           <w14:ligatures w14:val="none"/>
         </w:rPr>
-        <w:t>Lists, dicts, sets, tuples</w:t>
+        <w:t xml:space="preserve">Lists, </w:t>
+      </w:r>
+      <w:proofErr w:type="spellStart"/>
+      <w:r>
+        <w:rPr>
+          <w:rFonts w:ascii="Times New Roman" w:eastAsia="Times New Roman" w:hAnsi="Times New Roman" w:cs="Times New Roman"/>
+          <w:kern w:val="0"/>
+          <w:lang w:eastAsia="en-GB"/>
+          <w14:ligatures w14:val="none"/>
+        </w:rPr>
+        <w:t>dicts</w:t>
+      </w:r>
+      <w:proofErr w:type="spellEnd"/>
+      <w:r>
+        <w:rPr>
+          <w:rFonts w:ascii="Times New Roman" w:eastAsia="Times New Roman" w:hAnsi="Times New Roman" w:cs="Times New Roman"/>
+          <w:kern w:val="0"/>
+          <w:lang w:eastAsia="en-GB"/>
+          <w14:ligatures w14:val="none"/>
+        </w:rPr>
+        <w:t>, sets, tuples</w:t>
       </w:r>
     </w:p>
     <w:p>
@@ -3889,7 +3940,27 @@
           <w:lang w:eastAsia="en-GB"/>
           <w14:ligatures w14:val="none"/>
         </w:rPr>
-        <w:t>Use dicts confidently</w:t>
+        <w:t xml:space="preserve">Use </w:t>
+      </w:r>
+      <w:proofErr w:type="spellStart"/>
+      <w:r>
+        <w:rPr>
+          <w:rFonts w:ascii="Times New Roman" w:eastAsia="Times New Roman" w:hAnsi="Times New Roman" w:cs="Times New Roman"/>
+          <w:kern w:val="0"/>
+          <w:lang w:eastAsia="en-GB"/>
+          <w14:ligatures w14:val="none"/>
+        </w:rPr>
+        <w:t>dicts</w:t>
+      </w:r>
+      <w:proofErr w:type="spellEnd"/>
+      <w:r>
+        <w:rPr>
+          <w:rFonts w:ascii="Times New Roman" w:eastAsia="Times New Roman" w:hAnsi="Times New Roman" w:cs="Times New Roman"/>
+          <w:kern w:val="0"/>
+          <w:lang w:eastAsia="en-GB"/>
+          <w14:ligatures w14:val="none"/>
+        </w:rPr>
+        <w:t xml:space="preserve"> confidently</w:t>
       </w:r>
     </w:p>
     <w:p>
@@ -5169,14 +5240,25 @@
           <w14:ligatures w14:val="none"/>
         </w:rPr>
       </w:pPr>
-      <w:r>
-        <w:rPr>
-          <w:rFonts w:ascii="Times New Roman" w:eastAsia="Times New Roman" w:hAnsi="Times New Roman" w:cs="Times New Roman"/>
-          <w:kern w:val="0"/>
-          <w:lang w:eastAsia="en-GB"/>
-          <w14:ligatures w14:val="none"/>
-        </w:rPr>
-        <w:t>Analyze datasets confidently</w:t>
+      <w:proofErr w:type="spellStart"/>
+      <w:r>
+        <w:rPr>
+          <w:rFonts w:ascii="Times New Roman" w:eastAsia="Times New Roman" w:hAnsi="Times New Roman" w:cs="Times New Roman"/>
+          <w:kern w:val="0"/>
+          <w:lang w:eastAsia="en-GB"/>
+          <w14:ligatures w14:val="none"/>
+        </w:rPr>
+        <w:t>Analyze</w:t>
+      </w:r>
+      <w:proofErr w:type="spellEnd"/>
+      <w:r>
+        <w:rPr>
+          <w:rFonts w:ascii="Times New Roman" w:eastAsia="Times New Roman" w:hAnsi="Times New Roman" w:cs="Times New Roman"/>
+          <w:kern w:val="0"/>
+          <w:lang w:eastAsia="en-GB"/>
+          <w14:ligatures w14:val="none"/>
+        </w:rPr>
+        <w:t xml:space="preserve"> datasets confidently</w:t>
       </w:r>
     </w:p>
     <w:p>
@@ -5229,7 +5311,25 @@
           <w:lang w:eastAsia="en-GB"/>
           <w14:ligatures w14:val="none"/>
         </w:rPr>
-        <w:t>DataFrames</w:t>
+        <w:t>Data</w:t>
+      </w:r>
+      <w:r>
+        <w:rPr>
+          <w:rFonts w:ascii="Times New Roman" w:eastAsia="Times New Roman" w:hAnsi="Times New Roman" w:cs="Times New Roman"/>
+          <w:kern w:val="0"/>
+          <w:lang w:eastAsia="en-GB"/>
+          <w14:ligatures w14:val="none"/>
+        </w:rPr>
+        <w:t xml:space="preserve"> </w:t>
+      </w:r>
+      <w:r>
+        <w:rPr>
+          <w:rFonts w:ascii="Times New Roman" w:eastAsia="Times New Roman" w:hAnsi="Times New Roman" w:cs="Times New Roman"/>
+          <w:kern w:val="0"/>
+          <w:lang w:eastAsia="en-GB"/>
+          <w14:ligatures w14:val="none"/>
+        </w:rPr>
+        <w:t>Frames</w:t>
       </w:r>
     </w:p>
     <w:p>
@@ -6413,8 +6513,19 @@
           <w:lang w:eastAsia="en-GB"/>
           <w14:ligatures w14:val="none"/>
         </w:rPr>
-        <w:t>Decide failure behavior</w:t>
-      </w:r>
+        <w:t xml:space="preserve">Decide failure </w:t>
+      </w:r>
+      <w:proofErr w:type="spellStart"/>
+      <w:r>
+        <w:rPr>
+          <w:rFonts w:ascii="Times New Roman" w:eastAsia="Times New Roman" w:hAnsi="Times New Roman" w:cs="Times New Roman"/>
+          <w:kern w:val="0"/>
+          <w:lang w:eastAsia="en-GB"/>
+          <w14:ligatures w14:val="none"/>
+        </w:rPr>
+        <w:t>behavior</w:t>
+      </w:r>
+      <w:proofErr w:type="spellEnd"/>
     </w:p>
     <w:p>
       <w:pPr>
@@ -6754,6 +6865,7 @@
           <w14:ligatures w14:val="none"/>
         </w:rPr>
       </w:pPr>
+      <w:proofErr w:type="spellStart"/>
       <w:r>
         <w:rPr>
           <w:rFonts w:ascii="Courier New" w:eastAsia="Times New Roman" w:hAnsi="Courier New" w:cs="Courier New"/>
@@ -6765,6 +6877,7 @@
         </w:rPr>
         <w:t>pytest</w:t>
       </w:r>
+      <w:proofErr w:type="spellEnd"/>
     </w:p>
     <w:p>
       <w:pPr>

</xml_diff>